<commit_message>
Update AAI-511 Final Team Project Status Update Form.docx
</commit_message>
<xml_diff>
--- a/documents/AAI-511 Final Team Project Status Update Form.docx
+++ b/documents/AAI-511 Final Team Project Status Update Form.docx
@@ -82,8 +82,19 @@
       <w:r>
         <w:rPr>
           <w:rFonts w:ascii="Times New Roman" w:eastAsia="Times New Roman" w:hAnsi="Times New Roman" w:cs="Times New Roman"/>
+          <w:b/>
+          <w:bCs/>
           <w:u w:val="single"/>
         </w:rPr>
+        <w:t xml:space="preserve">AAI-511-03 </w:t>
+      </w:r>
+      <w:r>
+        <w:rPr>
+          <w:rFonts w:ascii="Times New Roman" w:eastAsia="Times New Roman" w:hAnsi="Times New Roman" w:cs="Times New Roman"/>
+          <w:b/>
+          <w:bCs/>
+          <w:u w:val="single"/>
+        </w:rPr>
         <w:t>Group 2</w:t>
       </w:r>
     </w:p>
@@ -101,6 +112,8 @@
         <w:spacing w:line="276" w:lineRule="auto"/>
         <w:rPr>
           <w:rFonts w:ascii="Times New Roman" w:eastAsia="Times New Roman" w:hAnsi="Times New Roman" w:cs="Times New Roman"/>
+          <w:b/>
+          <w:bCs/>
         </w:rPr>
       </w:pPr>
       <w:r>
@@ -112,6 +125,8 @@
       <w:r>
         <w:rPr>
           <w:rFonts w:ascii="Times New Roman" w:eastAsia="Times New Roman" w:hAnsi="Times New Roman" w:cs="Times New Roman"/>
+          <w:b/>
+          <w:bCs/>
         </w:rPr>
         <w:t>Alexis Lim / Carrie Little</w:t>
       </w:r>
@@ -144,17 +159,23 @@
         <w:ind w:firstLine="720"/>
         <w:rPr>
           <w:rFonts w:ascii="Times New Roman" w:eastAsia="Times New Roman" w:hAnsi="Times New Roman" w:cs="Times New Roman"/>
-        </w:rPr>
-      </w:pPr>
-      <w:r>
-        <w:rPr>
-          <w:rFonts w:ascii="Times New Roman" w:eastAsia="Times New Roman" w:hAnsi="Times New Roman" w:cs="Times New Roman"/>
+          <w:b/>
+          <w:bCs/>
+        </w:rPr>
+      </w:pPr>
+      <w:r>
+        <w:rPr>
+          <w:rFonts w:ascii="Times New Roman" w:eastAsia="Times New Roman" w:hAnsi="Times New Roman" w:cs="Times New Roman"/>
+          <w:b/>
+          <w:bCs/>
         </w:rPr>
         <w:t xml:space="preserve">1. </w:t>
       </w:r>
       <w:r>
         <w:rPr>
           <w:rFonts w:ascii="Times New Roman" w:eastAsia="Times New Roman" w:hAnsi="Times New Roman" w:cs="Times New Roman"/>
+          <w:b/>
+          <w:bCs/>
         </w:rPr>
         <w:t>Alexis Lim</w:t>
       </w:r>
@@ -165,17 +186,23 @@
         <w:ind w:firstLine="720"/>
         <w:rPr>
           <w:rFonts w:ascii="Times New Roman" w:eastAsia="Times New Roman" w:hAnsi="Times New Roman" w:cs="Times New Roman"/>
-        </w:rPr>
-      </w:pPr>
-      <w:r>
-        <w:rPr>
-          <w:rFonts w:ascii="Times New Roman" w:eastAsia="Times New Roman" w:hAnsi="Times New Roman" w:cs="Times New Roman"/>
+          <w:b/>
+          <w:bCs/>
+        </w:rPr>
+      </w:pPr>
+      <w:r>
+        <w:rPr>
+          <w:rFonts w:ascii="Times New Roman" w:eastAsia="Times New Roman" w:hAnsi="Times New Roman" w:cs="Times New Roman"/>
+          <w:b/>
+          <w:bCs/>
         </w:rPr>
         <w:t xml:space="preserve">2. </w:t>
       </w:r>
       <w:r>
         <w:rPr>
           <w:rFonts w:ascii="Times New Roman" w:eastAsia="Times New Roman" w:hAnsi="Times New Roman" w:cs="Times New Roman"/>
+          <w:b/>
+          <w:bCs/>
         </w:rPr>
         <w:t>Carrie Little</w:t>
       </w:r>
@@ -186,17 +213,23 @@
         <w:ind w:firstLine="720"/>
         <w:rPr>
           <w:rFonts w:ascii="Times New Roman" w:eastAsia="Times New Roman" w:hAnsi="Times New Roman" w:cs="Times New Roman"/>
-        </w:rPr>
-      </w:pPr>
-      <w:r>
-        <w:rPr>
-          <w:rFonts w:ascii="Times New Roman" w:eastAsia="Times New Roman" w:hAnsi="Times New Roman" w:cs="Times New Roman"/>
+          <w:b/>
+          <w:bCs/>
+        </w:rPr>
+      </w:pPr>
+      <w:r>
+        <w:rPr>
+          <w:rFonts w:ascii="Times New Roman" w:eastAsia="Times New Roman" w:hAnsi="Times New Roman" w:cs="Times New Roman"/>
+          <w:b/>
+          <w:bCs/>
         </w:rPr>
         <w:t xml:space="preserve">3. </w:t>
       </w:r>
       <w:r>
         <w:rPr>
           <w:rFonts w:ascii="Times New Roman" w:eastAsia="Times New Roman" w:hAnsi="Times New Roman" w:cs="Times New Roman"/>
+          <w:b/>
+          <w:bCs/>
         </w:rPr>
         <w:t>Ahmad Milad</w:t>
       </w:r>
@@ -206,6 +239,8 @@
         <w:spacing w:line="276" w:lineRule="auto"/>
         <w:rPr>
           <w:rFonts w:ascii="Times New Roman" w:eastAsia="Times New Roman" w:hAnsi="Times New Roman" w:cs="Times New Roman"/>
+          <w:b/>
+          <w:bCs/>
         </w:rPr>
       </w:pPr>
     </w:p>
@@ -226,11 +261,25 @@
         <w:rPr>
           <w:rFonts w:ascii="Times New Roman" w:eastAsia="Times New Roman" w:hAnsi="Times New Roman" w:cs="Times New Roman"/>
         </w:rPr>
-        <w:t>Title of Your Project:  ______________________________________</w:t>
-      </w:r>
-    </w:p>
-    <w:p>
-      <w:pPr>
+        <w:t xml:space="preserve">Title of Your Project: </w:t>
+      </w:r>
+      <w:r>
+        <w:rPr>
+          <w:rFonts w:ascii="Times New Roman" w:eastAsia="Times New Roman" w:hAnsi="Times New Roman" w:cs="Times New Roman"/>
+          <w:b/>
+          <w:bCs/>
+        </w:rPr>
+        <w:t>Composer Classifier</w:t>
+      </w:r>
+    </w:p>
+    <w:p>
+      <w:pPr>
+        <w:tabs>
+          <w:tab w:val="left" w:pos="6480"/>
+          <w:tab w:val="left" w:pos="6840"/>
+          <w:tab w:val="left" w:pos="6930"/>
+          <w:tab w:val="left" w:pos="7020"/>
+        </w:tabs>
         <w:spacing w:line="276" w:lineRule="auto"/>
         <w:rPr>
           <w:rFonts w:ascii="Times New Roman" w:eastAsia="Times New Roman" w:hAnsi="Times New Roman" w:cs="Times New Roman"/>
@@ -281,19 +330,17 @@
         <w:ind w:left="720"/>
         <w:rPr>
           <w:rFonts w:ascii="Times New Roman" w:eastAsia="Times New Roman" w:hAnsi="Times New Roman" w:cs="Times New Roman"/>
-        </w:rPr>
-      </w:pPr>
-      <w:r>
-        <w:rPr>
-          <w:rFonts w:ascii="Times New Roman" w:eastAsia="Times New Roman" w:hAnsi="Times New Roman" w:cs="Times New Roman"/>
-        </w:rPr>
-        <w:t>The primary objective of this project is to develop a deep learning model that can predict the composer of a given musical score accurately. The project aims to accomplish this objective by using two deep learning techniques: Long Short-Term Memory (LSTM) and Convolutional Neural Network (CNN).</w:t>
-      </w:r>
-      <w:r>
-        <w:rPr>
-          <w:rFonts w:ascii="Times New Roman" w:eastAsia="Times New Roman" w:hAnsi="Times New Roman" w:cs="Times New Roman"/>
-        </w:rPr>
-        <w:t xml:space="preserve"> </w:t>
+          <w:b/>
+          <w:bCs/>
+        </w:rPr>
+      </w:pPr>
+      <w:r>
+        <w:rPr>
+          <w:rFonts w:ascii="Times New Roman" w:eastAsia="Times New Roman" w:hAnsi="Times New Roman" w:cs="Times New Roman"/>
+          <w:b/>
+          <w:bCs/>
+        </w:rPr>
+        <w:t xml:space="preserve">The primary objective of this project is to develop a deep learning model that can predict the composer of a given musical score accurately. The project aims to accomplish this objective by using two deep learning techniques: Long Short-Term Memory (LSTM) and Convolutional Neural Network (CNN). </w:t>
       </w:r>
     </w:p>
     <w:p>
@@ -305,6 +352,8 @@
         <w:ind w:left="720"/>
         <w:rPr>
           <w:rFonts w:ascii="Times New Roman" w:eastAsia="Times New Roman" w:hAnsi="Times New Roman" w:cs="Times New Roman"/>
+          <w:b/>
+          <w:bCs/>
         </w:rPr>
       </w:pPr>
     </w:p>
@@ -317,11 +366,15 @@
         <w:ind w:left="720"/>
         <w:rPr>
           <w:rFonts w:ascii="Times New Roman" w:eastAsia="Times New Roman" w:hAnsi="Times New Roman" w:cs="Times New Roman"/>
-        </w:rPr>
-      </w:pPr>
-      <w:r>
-        <w:rPr>
-          <w:rFonts w:ascii="Times New Roman" w:eastAsia="Times New Roman" w:hAnsi="Times New Roman" w:cs="Times New Roman"/>
+          <w:b/>
+          <w:bCs/>
+        </w:rPr>
+      </w:pPr>
+      <w:r>
+        <w:rPr>
+          <w:rFonts w:ascii="Times New Roman" w:eastAsia="Times New Roman" w:hAnsi="Times New Roman" w:cs="Times New Roman"/>
+          <w:b/>
+          <w:bCs/>
         </w:rPr>
         <w:t xml:space="preserve">We are focusing on the following composers: </w:t>
       </w:r>
@@ -335,11 +388,15 @@
         <w:ind w:left="720"/>
         <w:rPr>
           <w:rFonts w:ascii="Times New Roman" w:eastAsia="Times New Roman" w:hAnsi="Times New Roman" w:cs="Times New Roman"/>
-        </w:rPr>
-      </w:pPr>
-      <w:r>
-        <w:rPr>
-          <w:rFonts w:ascii="Times New Roman" w:eastAsia="Times New Roman" w:hAnsi="Times New Roman" w:cs="Times New Roman"/>
+          <w:b/>
+          <w:bCs/>
+        </w:rPr>
+      </w:pPr>
+      <w:r>
+        <w:rPr>
+          <w:rFonts w:ascii="Times New Roman" w:eastAsia="Times New Roman" w:hAnsi="Times New Roman" w:cs="Times New Roman"/>
+          <w:b/>
+          <w:bCs/>
         </w:rPr>
         <w:t>1-Bach</w:t>
       </w:r>
@@ -353,11 +410,15 @@
         <w:ind w:left="720"/>
         <w:rPr>
           <w:rFonts w:ascii="Times New Roman" w:eastAsia="Times New Roman" w:hAnsi="Times New Roman" w:cs="Times New Roman"/>
-        </w:rPr>
-      </w:pPr>
-      <w:r>
-        <w:rPr>
-          <w:rFonts w:ascii="Times New Roman" w:eastAsia="Times New Roman" w:hAnsi="Times New Roman" w:cs="Times New Roman"/>
+          <w:b/>
+          <w:bCs/>
+        </w:rPr>
+      </w:pPr>
+      <w:r>
+        <w:rPr>
+          <w:rFonts w:ascii="Times New Roman" w:eastAsia="Times New Roman" w:hAnsi="Times New Roman" w:cs="Times New Roman"/>
+          <w:b/>
+          <w:bCs/>
         </w:rPr>
         <w:t>2-Beethoven</w:t>
       </w:r>
@@ -371,11 +432,15 @@
         <w:ind w:left="720"/>
         <w:rPr>
           <w:rFonts w:ascii="Times New Roman" w:eastAsia="Times New Roman" w:hAnsi="Times New Roman" w:cs="Times New Roman"/>
-        </w:rPr>
-      </w:pPr>
-      <w:r>
-        <w:rPr>
-          <w:rFonts w:ascii="Times New Roman" w:eastAsia="Times New Roman" w:hAnsi="Times New Roman" w:cs="Times New Roman"/>
+          <w:b/>
+          <w:bCs/>
+        </w:rPr>
+      </w:pPr>
+      <w:r>
+        <w:rPr>
+          <w:rFonts w:ascii="Times New Roman" w:eastAsia="Times New Roman" w:hAnsi="Times New Roman" w:cs="Times New Roman"/>
+          <w:b/>
+          <w:bCs/>
         </w:rPr>
         <w:t>3-Chopin</w:t>
       </w:r>
@@ -389,11 +454,15 @@
         <w:ind w:left="720"/>
         <w:rPr>
           <w:rFonts w:ascii="Times New Roman" w:eastAsia="Times New Roman" w:hAnsi="Times New Roman" w:cs="Times New Roman"/>
-        </w:rPr>
-      </w:pPr>
-      <w:r>
-        <w:rPr>
-          <w:rFonts w:ascii="Times New Roman" w:eastAsia="Times New Roman" w:hAnsi="Times New Roman" w:cs="Times New Roman"/>
+          <w:b/>
+          <w:bCs/>
+        </w:rPr>
+      </w:pPr>
+      <w:r>
+        <w:rPr>
+          <w:rFonts w:ascii="Times New Roman" w:eastAsia="Times New Roman" w:hAnsi="Times New Roman" w:cs="Times New Roman"/>
+          <w:b/>
+          <w:bCs/>
         </w:rPr>
         <w:t>4-Mozart</w:t>
       </w:r>
@@ -441,11 +510,15 @@
         <w:ind w:left="720"/>
         <w:rPr>
           <w:rFonts w:ascii="Times New Roman" w:eastAsia="Times New Roman" w:hAnsi="Times New Roman" w:cs="Times New Roman"/>
-        </w:rPr>
-      </w:pPr>
-      <w:r>
-        <w:rPr>
-          <w:rFonts w:ascii="Times New Roman" w:eastAsia="Times New Roman" w:hAnsi="Times New Roman" w:cs="Times New Roman"/>
+          <w:b/>
+          <w:bCs/>
+        </w:rPr>
+      </w:pPr>
+      <w:r>
+        <w:rPr>
+          <w:rFonts w:ascii="Times New Roman" w:eastAsia="Times New Roman" w:hAnsi="Times New Roman" w:cs="Times New Roman"/>
+          <w:b/>
+          <w:bCs/>
         </w:rPr>
         <w:t>https://www.kaggle.com/datasets/blanderbuss/midi-classic-music</w:t>
       </w:r>
@@ -456,25 +529,17 @@
         <w:ind w:left="720"/>
         <w:rPr>
           <w:rFonts w:ascii="Times New Roman" w:eastAsia="Times New Roman" w:hAnsi="Times New Roman" w:cs="Times New Roman"/>
-        </w:rPr>
-      </w:pPr>
-      <w:r>
-        <w:rPr>
-          <w:rFonts w:ascii="Times New Roman" w:eastAsia="Times New Roman" w:hAnsi="Times New Roman" w:cs="Times New Roman"/>
-        </w:rPr>
-        <w:t>3929 midi files of classical works by 175 composers</w:t>
-      </w:r>
-      <w:r>
-        <w:rPr>
-          <w:rFonts w:ascii="Times New Roman" w:eastAsia="Times New Roman" w:hAnsi="Times New Roman" w:cs="Times New Roman"/>
-        </w:rPr>
-        <w:t>,</w:t>
-      </w:r>
-      <w:r>
-        <w:rPr>
-          <w:rFonts w:ascii="Times New Roman" w:eastAsia="Times New Roman" w:hAnsi="Times New Roman" w:cs="Times New Roman"/>
-        </w:rPr>
-        <w:t xml:space="preserve"> including Bach, Beethoven, Mozart, Brahms, Chopin, Tchaikovsky, Strauss, Stravinski, Prokofiev, Rachmaninov, Bernstein, Bartok, Handel, Ravel, Scriabin, and others</w:t>
+          <w:b/>
+          <w:bCs/>
+        </w:rPr>
+      </w:pPr>
+      <w:r>
+        <w:rPr>
+          <w:rFonts w:ascii="Times New Roman" w:eastAsia="Times New Roman" w:hAnsi="Times New Roman" w:cs="Times New Roman"/>
+          <w:b/>
+          <w:bCs/>
+        </w:rPr>
+        <w:t>3929 midi files of classical works by 175 composers, including Bach, Beethoven, Mozart, Brahms, Chopin, Tchaikovsky, Strauss, Stravinski, Prokofiev, Rachmaninov, Bernstein, Bartok, Handel, Ravel, Scriabin, and others</w:t>
       </w:r>
     </w:p>
     <w:p>
@@ -503,11 +568,42 @@
         <w:lastRenderedPageBreak/>
         <w:t xml:space="preserve">Are you using and practicing GitHub as a code hosting platform for version control and collaboration? If yes, provide the link here: </w:t>
       </w:r>
+    </w:p>
+    <w:p>
+      <w:pPr>
+        <w:tabs>
+          <w:tab w:val="left" w:pos="6840"/>
+          <w:tab w:val="left" w:pos="7020"/>
+        </w:tabs>
+        <w:spacing w:line="276" w:lineRule="auto"/>
+        <w:rPr>
+          <w:rFonts w:ascii="Times New Roman" w:eastAsia="Times New Roman" w:hAnsi="Times New Roman" w:cs="Times New Roman"/>
+          <w:b/>
+          <w:bCs/>
+        </w:rPr>
+      </w:pPr>
+    </w:p>
+    <w:p>
+      <w:pPr>
+        <w:tabs>
+          <w:tab w:val="left" w:pos="6840"/>
+          <w:tab w:val="left" w:pos="7020"/>
+        </w:tabs>
+        <w:spacing w:line="276" w:lineRule="auto"/>
+        <w:ind w:left="720"/>
+        <w:rPr>
+          <w:rFonts w:ascii="Times New Roman" w:eastAsia="Times New Roman" w:hAnsi="Times New Roman" w:cs="Times New Roman"/>
+          <w:b/>
+          <w:bCs/>
+        </w:rPr>
+      </w:pPr>
       <w:hyperlink r:id="rId8" w:history="1">
         <w:r>
           <w:rPr>
             <w:rStyle w:val="Hyperlink"/>
             <w:rFonts w:ascii="Times New Roman" w:eastAsia="Times New Roman" w:hAnsi="Times New Roman" w:cs="Times New Roman"/>
+            <w:b/>
+            <w:bCs/>
           </w:rPr>
           <w:t>https://github.com/littlecl42/AAI-511-03_Group2</w:t>
         </w:r>
@@ -518,28 +614,60 @@
         <w:spacing w:line="276" w:lineRule="auto"/>
         <w:rPr>
           <w:rFonts w:ascii="Times New Roman" w:eastAsia="Times New Roman" w:hAnsi="Times New Roman" w:cs="Times New Roman"/>
-        </w:rPr>
-      </w:pPr>
-    </w:p>
-    <w:p>
-      <w:pPr>
-        <w:spacing w:line="276" w:lineRule="auto"/>
-        <w:rPr>
-          <w:rFonts w:ascii="Times New Roman" w:eastAsia="Times New Roman" w:hAnsi="Times New Roman" w:cs="Times New Roman"/>
-        </w:rPr>
-      </w:pPr>
-      <w:r>
-        <w:rPr>
-          <w:rFonts w:ascii="Times New Roman" w:eastAsia="Times New Roman" w:hAnsi="Times New Roman" w:cs="Times New Roman"/>
-        </w:rPr>
-        <w:t>How many times have your members met in the last two weeks? _______________________</w:t>
-      </w:r>
-    </w:p>
-    <w:p>
-      <w:pPr>
-        <w:spacing w:line="276" w:lineRule="auto"/>
-        <w:rPr>
-          <w:rFonts w:ascii="Times New Roman" w:eastAsia="Times New Roman" w:hAnsi="Times New Roman" w:cs="Times New Roman"/>
+          <w:b/>
+          <w:bCs/>
+        </w:rPr>
+      </w:pPr>
+    </w:p>
+    <w:p>
+      <w:pPr>
+        <w:spacing w:line="276" w:lineRule="auto"/>
+        <w:rPr>
+          <w:rFonts w:ascii="Times New Roman" w:eastAsia="Times New Roman" w:hAnsi="Times New Roman" w:cs="Times New Roman"/>
+        </w:rPr>
+      </w:pPr>
+      <w:r>
+        <w:rPr>
+          <w:rFonts w:ascii="Times New Roman" w:eastAsia="Times New Roman" w:hAnsi="Times New Roman" w:cs="Times New Roman"/>
+        </w:rPr>
+        <w:t xml:space="preserve">How many times have your members met in the last two weeks? </w:t>
+      </w:r>
+    </w:p>
+    <w:p>
+      <w:pPr>
+        <w:spacing w:line="276" w:lineRule="auto"/>
+        <w:rPr>
+          <w:rFonts w:ascii="Times New Roman" w:eastAsia="Times New Roman" w:hAnsi="Times New Roman" w:cs="Times New Roman"/>
+          <w:b/>
+          <w:bCs/>
+        </w:rPr>
+      </w:pPr>
+    </w:p>
+    <w:p>
+      <w:pPr>
+        <w:spacing w:line="276" w:lineRule="auto"/>
+        <w:rPr>
+          <w:rFonts w:ascii="Times New Roman" w:eastAsia="Times New Roman" w:hAnsi="Times New Roman" w:cs="Times New Roman"/>
+          <w:b/>
+          <w:bCs/>
+        </w:rPr>
+      </w:pPr>
+      <w:r>
+        <w:rPr>
+          <w:rFonts w:ascii="Times New Roman" w:eastAsia="Times New Roman" w:hAnsi="Times New Roman" w:cs="Times New Roman"/>
+          <w:b/>
+          <w:bCs/>
+        </w:rPr>
+        <w:t>Communicated via slack multiple times and held two meetings via Slack Huddle</w:t>
+      </w:r>
+    </w:p>
+    <w:p>
+      <w:pPr>
+        <w:spacing w:line="276" w:lineRule="auto"/>
+        <w:rPr>
+          <w:rFonts w:ascii="Times New Roman" w:eastAsia="Times New Roman" w:hAnsi="Times New Roman" w:cs="Times New Roman"/>
+          <w:b/>
+          <w:bCs/>
         </w:rPr>
       </w:pPr>
     </w:p>
@@ -712,13 +840,189 @@
               <w:spacing w:line="276" w:lineRule="auto"/>
               <w:rPr>
                 <w:rFonts w:ascii="Times New Roman" w:eastAsia="Times New Roman" w:hAnsi="Times New Roman" w:cs="Times New Roman"/>
+                <w:sz w:val="20"/>
+                <w:szCs w:val="20"/>
               </w:rPr>
             </w:pPr>
             <w:r>
               <w:rPr>
                 <w:rFonts w:ascii="Times New Roman" w:eastAsia="Times New Roman" w:hAnsi="Times New Roman" w:cs="Times New Roman"/>
-              </w:rPr>
-              <w:t>List of contributions</w:t>
+                <w:sz w:val="20"/>
+                <w:szCs w:val="20"/>
+              </w:rPr>
+              <w:t>Model 2 CNN</w:t>
+            </w:r>
+          </w:p>
+          <w:p>
+            <w:pPr>
+              <w:spacing w:line="276" w:lineRule="auto"/>
+              <w:rPr>
+                <w:rFonts w:ascii="Times New Roman" w:eastAsia="Times New Roman" w:hAnsi="Times New Roman" w:cs="Times New Roman"/>
+                <w:sz w:val="20"/>
+                <w:szCs w:val="20"/>
+              </w:rPr>
+            </w:pPr>
+            <w:r>
+              <w:rPr>
+                <w:rFonts w:ascii="Times New Roman" w:eastAsia="Times New Roman" w:hAnsi="Times New Roman" w:cs="Times New Roman"/>
+                <w:sz w:val="20"/>
+                <w:szCs w:val="20"/>
+              </w:rPr>
+              <w:t xml:space="preserve">Hyperparameter tuning – </w:t>
+            </w:r>
+            <w:r>
+              <w:rPr>
+                <w:rFonts w:ascii="Times New Roman" w:eastAsia="Times New Roman" w:hAnsi="Times New Roman" w:cs="Times New Roman"/>
+                <w:sz w:val="20"/>
+                <w:szCs w:val="20"/>
+              </w:rPr>
+              <w:t>A</w:t>
+            </w:r>
+            <w:r>
+              <w:rPr>
+                <w:rFonts w:ascii="Times New Roman" w:eastAsia="Times New Roman" w:hAnsi="Times New Roman" w:cs="Times New Roman"/>
+                <w:sz w:val="20"/>
+                <w:szCs w:val="20"/>
+              </w:rPr>
+              <w:t>ll</w:t>
+            </w:r>
+          </w:p>
+          <w:p>
+            <w:pPr>
+              <w:spacing w:line="276" w:lineRule="auto"/>
+              <w:rPr>
+                <w:rFonts w:ascii="Times New Roman" w:eastAsia="Times New Roman" w:hAnsi="Times New Roman" w:cs="Times New Roman"/>
+                <w:sz w:val="20"/>
+                <w:szCs w:val="20"/>
+              </w:rPr>
+            </w:pPr>
+            <w:r>
+              <w:rPr>
+                <w:rFonts w:ascii="Times New Roman" w:eastAsia="Times New Roman" w:hAnsi="Times New Roman" w:cs="Times New Roman"/>
+                <w:sz w:val="20"/>
+                <w:szCs w:val="20"/>
+              </w:rPr>
+              <w:t xml:space="preserve">Evaluate Models </w:t>
+            </w:r>
+            <w:r>
+              <w:rPr>
+                <w:rFonts w:ascii="Times New Roman" w:eastAsia="Times New Roman" w:hAnsi="Times New Roman" w:cs="Times New Roman"/>
+                <w:sz w:val="20"/>
+                <w:szCs w:val="20"/>
+              </w:rPr>
+              <w:t>–</w:t>
+            </w:r>
+            <w:r>
+              <w:rPr>
+                <w:rFonts w:ascii="Times New Roman" w:eastAsia="Times New Roman" w:hAnsi="Times New Roman" w:cs="Times New Roman"/>
+                <w:sz w:val="20"/>
+                <w:szCs w:val="20"/>
+              </w:rPr>
+              <w:t xml:space="preserve"> All</w:t>
+            </w:r>
+          </w:p>
+          <w:p>
+            <w:pPr>
+              <w:spacing w:line="276" w:lineRule="auto"/>
+              <w:rPr>
+                <w:rFonts w:ascii="Times New Roman" w:eastAsia="Times New Roman" w:hAnsi="Times New Roman" w:cs="Times New Roman"/>
+                <w:sz w:val="20"/>
+                <w:szCs w:val="20"/>
+              </w:rPr>
+            </w:pPr>
+            <w:r>
+              <w:rPr>
+                <w:rFonts w:ascii="Times New Roman" w:eastAsia="Times New Roman" w:hAnsi="Times New Roman" w:cs="Times New Roman"/>
+                <w:sz w:val="20"/>
+                <w:szCs w:val="20"/>
+              </w:rPr>
+              <w:t xml:space="preserve">Report Review </w:t>
+            </w:r>
+            <w:r>
+              <w:rPr>
+                <w:rFonts w:ascii="Times New Roman" w:eastAsia="Times New Roman" w:hAnsi="Times New Roman" w:cs="Times New Roman"/>
+                <w:sz w:val="20"/>
+                <w:szCs w:val="20"/>
+              </w:rPr>
+              <w:t>–</w:t>
+            </w:r>
+            <w:r>
+              <w:rPr>
+                <w:rFonts w:ascii="Times New Roman" w:eastAsia="Times New Roman" w:hAnsi="Times New Roman" w:cs="Times New Roman"/>
+                <w:sz w:val="20"/>
+                <w:szCs w:val="20"/>
+              </w:rPr>
+              <w:t xml:space="preserve"> All</w:t>
+            </w:r>
+          </w:p>
+          <w:p>
+            <w:pPr>
+              <w:spacing w:line="276" w:lineRule="auto"/>
+              <w:rPr>
+                <w:rFonts w:ascii="Times New Roman" w:eastAsia="Times New Roman" w:hAnsi="Times New Roman" w:cs="Times New Roman"/>
+                <w:sz w:val="20"/>
+                <w:szCs w:val="20"/>
+              </w:rPr>
+            </w:pPr>
+            <w:r>
+              <w:rPr>
+                <w:rFonts w:ascii="Times New Roman" w:eastAsia="Times New Roman" w:hAnsi="Times New Roman" w:cs="Times New Roman"/>
+                <w:sz w:val="20"/>
+                <w:szCs w:val="20"/>
+              </w:rPr>
+              <w:t>Notebook Review - All</w:t>
+            </w:r>
+          </w:p>
+          <w:p>
+            <w:pPr>
+              <w:spacing w:line="276" w:lineRule="auto"/>
+              <w:rPr>
+                <w:rFonts w:ascii="Times New Roman" w:eastAsia="Times New Roman" w:hAnsi="Times New Roman" w:cs="Times New Roman"/>
+                <w:sz w:val="20"/>
+                <w:szCs w:val="20"/>
+              </w:rPr>
+            </w:pPr>
+            <w:r>
+              <w:rPr>
+                <w:rFonts w:ascii="Times New Roman" w:eastAsia="Times New Roman" w:hAnsi="Times New Roman" w:cs="Times New Roman"/>
+                <w:sz w:val="20"/>
+                <w:szCs w:val="20"/>
+              </w:rPr>
+              <w:t>Project Report Fina</w:t>
+            </w:r>
+            <w:r>
+              <w:rPr>
+                <w:rFonts w:ascii="Times New Roman" w:eastAsia="Times New Roman" w:hAnsi="Times New Roman" w:cs="Times New Roman"/>
+                <w:sz w:val="20"/>
+                <w:szCs w:val="20"/>
+              </w:rPr>
+              <w:t>l</w:t>
+            </w:r>
+          </w:p>
+          <w:p>
+            <w:pPr>
+              <w:spacing w:line="276" w:lineRule="auto"/>
+              <w:rPr>
+                <w:rFonts w:ascii="Times New Roman" w:eastAsia="Times New Roman" w:hAnsi="Times New Roman" w:cs="Times New Roman"/>
+                <w:sz w:val="20"/>
+                <w:szCs w:val="20"/>
+              </w:rPr>
+            </w:pPr>
+            <w:r>
+              <w:rPr>
+                <w:rFonts w:ascii="Times New Roman" w:eastAsia="Times New Roman" w:hAnsi="Times New Roman" w:cs="Times New Roman"/>
+                <w:sz w:val="20"/>
+                <w:szCs w:val="20"/>
+              </w:rPr>
+              <w:t xml:space="preserve">Team Rep - </w:t>
+            </w:r>
+            <w:r>
+              <w:rPr>
+                <w:rFonts w:ascii="Times New Roman" w:eastAsia="Times New Roman" w:hAnsi="Times New Roman" w:cs="Times New Roman"/>
+                <w:sz w:val="20"/>
+                <w:szCs w:val="20"/>
+              </w:rPr>
+              <w:t>Project Submittal</w:t>
             </w:r>
           </w:p>
         </w:tc>
@@ -731,13 +1035,159 @@
               <w:spacing w:line="276" w:lineRule="auto"/>
               <w:rPr>
                 <w:rFonts w:ascii="Times New Roman" w:eastAsia="Times New Roman" w:hAnsi="Times New Roman" w:cs="Times New Roman"/>
+                <w:sz w:val="20"/>
+                <w:szCs w:val="20"/>
               </w:rPr>
             </w:pPr>
             <w:r>
               <w:rPr>
                 <w:rFonts w:ascii="Times New Roman" w:eastAsia="Times New Roman" w:hAnsi="Times New Roman" w:cs="Times New Roman"/>
+                <w:sz w:val="20"/>
+                <w:szCs w:val="20"/>
               </w:rPr>
               <w:t>Created GitHub</w:t>
+            </w:r>
+          </w:p>
+          <w:p>
+            <w:pPr>
+              <w:spacing w:line="276" w:lineRule="auto"/>
+              <w:rPr>
+                <w:rFonts w:ascii="Times New Roman" w:eastAsia="Times New Roman" w:hAnsi="Times New Roman" w:cs="Times New Roman"/>
+                <w:sz w:val="20"/>
+                <w:szCs w:val="20"/>
+              </w:rPr>
+            </w:pPr>
+            <w:r>
+              <w:rPr>
+                <w:rFonts w:ascii="Times New Roman" w:eastAsia="Times New Roman" w:hAnsi="Times New Roman" w:cs="Times New Roman"/>
+                <w:sz w:val="20"/>
+                <w:szCs w:val="20"/>
+              </w:rPr>
+              <w:t>Team Rep - Project Status Update</w:t>
+            </w:r>
+          </w:p>
+          <w:p>
+            <w:pPr>
+              <w:spacing w:line="276" w:lineRule="auto"/>
+              <w:rPr>
+                <w:rFonts w:ascii="Times New Roman" w:eastAsia="Times New Roman" w:hAnsi="Times New Roman" w:cs="Times New Roman"/>
+                <w:sz w:val="20"/>
+                <w:szCs w:val="20"/>
+              </w:rPr>
+            </w:pPr>
+            <w:r>
+              <w:rPr>
+                <w:rFonts w:ascii="Times New Roman" w:eastAsia="Times New Roman" w:hAnsi="Times New Roman" w:cs="Times New Roman"/>
+                <w:sz w:val="20"/>
+                <w:szCs w:val="20"/>
+              </w:rPr>
+              <w:t>Model 1 LSTM</w:t>
+            </w:r>
+          </w:p>
+          <w:p>
+            <w:pPr>
+              <w:spacing w:line="276" w:lineRule="auto"/>
+              <w:rPr>
+                <w:rFonts w:ascii="Times New Roman" w:eastAsia="Times New Roman" w:hAnsi="Times New Roman" w:cs="Times New Roman"/>
+                <w:sz w:val="20"/>
+                <w:szCs w:val="20"/>
+              </w:rPr>
+            </w:pPr>
+            <w:r>
+              <w:rPr>
+                <w:rFonts w:ascii="Times New Roman" w:eastAsia="Times New Roman" w:hAnsi="Times New Roman" w:cs="Times New Roman"/>
+                <w:sz w:val="20"/>
+                <w:szCs w:val="20"/>
+              </w:rPr>
+              <w:t>Hyperparameter tuning – All</w:t>
+            </w:r>
+          </w:p>
+          <w:p>
+            <w:pPr>
+              <w:spacing w:line="276" w:lineRule="auto"/>
+              <w:rPr>
+                <w:rFonts w:ascii="Times New Roman" w:eastAsia="Times New Roman" w:hAnsi="Times New Roman" w:cs="Times New Roman"/>
+                <w:sz w:val="20"/>
+                <w:szCs w:val="20"/>
+              </w:rPr>
+            </w:pPr>
+            <w:r>
+              <w:rPr>
+                <w:rFonts w:ascii="Times New Roman" w:eastAsia="Times New Roman" w:hAnsi="Times New Roman" w:cs="Times New Roman"/>
+                <w:sz w:val="20"/>
+                <w:szCs w:val="20"/>
+              </w:rPr>
+              <w:t>Evaluate Models – All</w:t>
+            </w:r>
+          </w:p>
+          <w:p>
+            <w:pPr>
+              <w:spacing w:line="276" w:lineRule="auto"/>
+              <w:rPr>
+                <w:rFonts w:ascii="Times New Roman" w:eastAsia="Times New Roman" w:hAnsi="Times New Roman" w:cs="Times New Roman"/>
+                <w:sz w:val="20"/>
+                <w:szCs w:val="20"/>
+              </w:rPr>
+            </w:pPr>
+            <w:r>
+              <w:rPr>
+                <w:rFonts w:ascii="Times New Roman" w:eastAsia="Times New Roman" w:hAnsi="Times New Roman" w:cs="Times New Roman"/>
+                <w:sz w:val="20"/>
+                <w:szCs w:val="20"/>
+              </w:rPr>
+              <w:t>Project Report Draft-Carrie</w:t>
+            </w:r>
+          </w:p>
+          <w:p>
+            <w:pPr>
+              <w:spacing w:line="276" w:lineRule="auto"/>
+              <w:rPr>
+                <w:rFonts w:ascii="Times New Roman" w:eastAsia="Times New Roman" w:hAnsi="Times New Roman" w:cs="Times New Roman"/>
+                <w:sz w:val="20"/>
+                <w:szCs w:val="20"/>
+              </w:rPr>
+            </w:pPr>
+            <w:r>
+              <w:rPr>
+                <w:rFonts w:ascii="Times New Roman" w:eastAsia="Times New Roman" w:hAnsi="Times New Roman" w:cs="Times New Roman"/>
+                <w:sz w:val="20"/>
+                <w:szCs w:val="20"/>
+              </w:rPr>
+              <w:t xml:space="preserve">Report Review </w:t>
+            </w:r>
+            <w:r>
+              <w:rPr>
+                <w:rFonts w:ascii="Times New Roman" w:eastAsia="Times New Roman" w:hAnsi="Times New Roman" w:cs="Times New Roman"/>
+                <w:sz w:val="20"/>
+                <w:szCs w:val="20"/>
+              </w:rPr>
+              <w:t>–</w:t>
+            </w:r>
+            <w:r>
+              <w:rPr>
+                <w:rFonts w:ascii="Times New Roman" w:eastAsia="Times New Roman" w:hAnsi="Times New Roman" w:cs="Times New Roman"/>
+                <w:sz w:val="20"/>
+                <w:szCs w:val="20"/>
+              </w:rPr>
+              <w:t xml:space="preserve"> All</w:t>
+            </w:r>
+          </w:p>
+          <w:p>
+            <w:pPr>
+              <w:spacing w:line="276" w:lineRule="auto"/>
+              <w:rPr>
+                <w:rFonts w:ascii="Times New Roman" w:eastAsia="Times New Roman" w:hAnsi="Times New Roman" w:cs="Times New Roman"/>
+                <w:sz w:val="20"/>
+                <w:szCs w:val="20"/>
+              </w:rPr>
+            </w:pPr>
+            <w:r>
+              <w:rPr>
+                <w:rFonts w:ascii="Times New Roman" w:eastAsia="Times New Roman" w:hAnsi="Times New Roman" w:cs="Times New Roman"/>
+                <w:sz w:val="20"/>
+                <w:szCs w:val="20"/>
+              </w:rPr>
+              <w:t>Notebook Review - All</w:t>
             </w:r>
           </w:p>
         </w:tc>
@@ -750,14 +1200,152 @@
               <w:spacing w:line="276" w:lineRule="auto"/>
               <w:rPr>
                 <w:rFonts w:ascii="Times New Roman" w:eastAsia="Times New Roman" w:hAnsi="Times New Roman" w:cs="Times New Roman"/>
+                <w:sz w:val="20"/>
+                <w:szCs w:val="20"/>
               </w:rPr>
             </w:pPr>
             <w:r>
               <w:rPr>
                 <w:rFonts w:ascii="Times New Roman" w:eastAsia="Times New Roman" w:hAnsi="Times New Roman" w:cs="Times New Roman"/>
-              </w:rPr>
-              <w:t>List of contributions</w:t>
-            </w:r>
+                <w:sz w:val="20"/>
+                <w:szCs w:val="20"/>
+              </w:rPr>
+              <w:t>Data Preprocessing EDA</w:t>
+            </w:r>
+          </w:p>
+          <w:p>
+            <w:pPr>
+              <w:spacing w:line="276" w:lineRule="auto"/>
+              <w:rPr>
+                <w:rFonts w:ascii="Times New Roman" w:eastAsia="Times New Roman" w:hAnsi="Times New Roman" w:cs="Times New Roman"/>
+                <w:sz w:val="20"/>
+                <w:szCs w:val="20"/>
+              </w:rPr>
+            </w:pPr>
+            <w:r>
+              <w:rPr>
+                <w:rFonts w:ascii="Times New Roman" w:eastAsia="Times New Roman" w:hAnsi="Times New Roman" w:cs="Times New Roman"/>
+                <w:sz w:val="20"/>
+                <w:szCs w:val="20"/>
+              </w:rPr>
+              <w:t>Feature Selection</w:t>
+            </w:r>
+          </w:p>
+          <w:p>
+            <w:pPr>
+              <w:spacing w:line="276" w:lineRule="auto"/>
+              <w:rPr>
+                <w:rFonts w:ascii="Times New Roman" w:eastAsia="Times New Roman" w:hAnsi="Times New Roman" w:cs="Times New Roman"/>
+                <w:sz w:val="20"/>
+                <w:szCs w:val="20"/>
+              </w:rPr>
+            </w:pPr>
+            <w:r>
+              <w:rPr>
+                <w:rFonts w:ascii="Times New Roman" w:eastAsia="Times New Roman" w:hAnsi="Times New Roman" w:cs="Times New Roman"/>
+                <w:sz w:val="20"/>
+                <w:szCs w:val="20"/>
+              </w:rPr>
+              <w:t>Hyperparameter tuning – All</w:t>
+            </w:r>
+          </w:p>
+          <w:p>
+            <w:pPr>
+              <w:spacing w:line="276" w:lineRule="auto"/>
+              <w:rPr>
+                <w:rFonts w:ascii="Times New Roman" w:eastAsia="Times New Roman" w:hAnsi="Times New Roman" w:cs="Times New Roman"/>
+                <w:sz w:val="20"/>
+                <w:szCs w:val="20"/>
+              </w:rPr>
+            </w:pPr>
+            <w:r>
+              <w:rPr>
+                <w:rFonts w:ascii="Times New Roman" w:eastAsia="Times New Roman" w:hAnsi="Times New Roman" w:cs="Times New Roman"/>
+                <w:sz w:val="20"/>
+                <w:szCs w:val="20"/>
+              </w:rPr>
+              <w:t>Evaluate Models – All</w:t>
+            </w:r>
+          </w:p>
+          <w:p>
+            <w:pPr>
+              <w:spacing w:line="276" w:lineRule="auto"/>
+              <w:rPr>
+                <w:rFonts w:ascii="Times New Roman" w:eastAsia="Times New Roman" w:hAnsi="Times New Roman" w:cs="Times New Roman"/>
+                <w:sz w:val="20"/>
+                <w:szCs w:val="20"/>
+              </w:rPr>
+            </w:pPr>
+            <w:r>
+              <w:rPr>
+                <w:rFonts w:ascii="Times New Roman" w:eastAsia="Times New Roman" w:hAnsi="Times New Roman" w:cs="Times New Roman"/>
+                <w:sz w:val="20"/>
+                <w:szCs w:val="20"/>
+              </w:rPr>
+              <w:t>Notebook Structure</w:t>
+            </w:r>
+            <w:r>
+              <w:rPr>
+                <w:rFonts w:ascii="Times New Roman" w:eastAsia="Times New Roman" w:hAnsi="Times New Roman" w:cs="Times New Roman"/>
+                <w:sz w:val="20"/>
+                <w:szCs w:val="20"/>
+              </w:rPr>
+              <w:t>/</w:t>
+            </w:r>
+            <w:r>
+              <w:rPr>
+                <w:rFonts w:ascii="Times New Roman" w:eastAsia="Times New Roman" w:hAnsi="Times New Roman" w:cs="Times New Roman"/>
+                <w:sz w:val="20"/>
+                <w:szCs w:val="20"/>
+              </w:rPr>
+              <w:t xml:space="preserve">Markdown </w:t>
+            </w:r>
+          </w:p>
+          <w:p>
+            <w:pPr>
+              <w:spacing w:line="276" w:lineRule="auto"/>
+              <w:rPr>
+                <w:rFonts w:ascii="Times New Roman" w:eastAsia="Times New Roman" w:hAnsi="Times New Roman" w:cs="Times New Roman"/>
+                <w:sz w:val="20"/>
+                <w:szCs w:val="20"/>
+              </w:rPr>
+            </w:pPr>
+            <w:r>
+              <w:rPr>
+                <w:rFonts w:ascii="Times New Roman" w:eastAsia="Times New Roman" w:hAnsi="Times New Roman" w:cs="Times New Roman"/>
+                <w:sz w:val="20"/>
+                <w:szCs w:val="20"/>
+              </w:rPr>
+              <w:t>Report Review – All</w:t>
+            </w:r>
+          </w:p>
+          <w:p>
+            <w:pPr>
+              <w:spacing w:line="276" w:lineRule="auto"/>
+              <w:rPr>
+                <w:rFonts w:ascii="Times New Roman" w:eastAsia="Times New Roman" w:hAnsi="Times New Roman" w:cs="Times New Roman"/>
+                <w:sz w:val="20"/>
+                <w:szCs w:val="20"/>
+              </w:rPr>
+            </w:pPr>
+            <w:r>
+              <w:rPr>
+                <w:rFonts w:ascii="Times New Roman" w:eastAsia="Times New Roman" w:hAnsi="Times New Roman" w:cs="Times New Roman"/>
+                <w:sz w:val="20"/>
+                <w:szCs w:val="20"/>
+              </w:rPr>
+              <w:t>Notebook Review - All</w:t>
+            </w:r>
+          </w:p>
+          <w:p>
+            <w:pPr>
+              <w:spacing w:line="276" w:lineRule="auto"/>
+              <w:rPr>
+                <w:rFonts w:ascii="Times New Roman" w:eastAsia="Times New Roman" w:hAnsi="Times New Roman" w:cs="Times New Roman"/>
+                <w:sz w:val="20"/>
+                <w:szCs w:val="20"/>
+              </w:rPr>
+            </w:pPr>
           </w:p>
         </w:tc>
       </w:tr>
@@ -816,146 +1404,6 @@
           <w:rFonts w:ascii="Times New Roman" w:eastAsia="Times New Roman" w:hAnsi="Times New Roman" w:cs="Times New Roman"/>
         </w:rPr>
       </w:pPr>
-    </w:p>
-    <w:p>
-      <w:pPr>
-        <w:spacing w:line="276" w:lineRule="auto"/>
-        <w:rPr>
-          <w:rFonts w:ascii="Times New Roman" w:eastAsia="Times New Roman" w:hAnsi="Times New Roman" w:cs="Times New Roman"/>
-        </w:rPr>
-      </w:pPr>
-      <w:r>
-        <w:rPr>
-          <w:rFonts w:ascii="Times New Roman" w:eastAsia="Times New Roman" w:hAnsi="Times New Roman" w:cs="Times New Roman"/>
-        </w:rPr>
-        <w:t>Data Preprocessing EDA-Ahmad</w:t>
-      </w:r>
-    </w:p>
-    <w:p>
-      <w:pPr>
-        <w:spacing w:line="276" w:lineRule="auto"/>
-        <w:rPr>
-          <w:rFonts w:ascii="Times New Roman" w:eastAsia="Times New Roman" w:hAnsi="Times New Roman" w:cs="Times New Roman"/>
-        </w:rPr>
-      </w:pPr>
-      <w:r>
-        <w:rPr>
-          <w:rFonts w:ascii="Times New Roman" w:eastAsia="Times New Roman" w:hAnsi="Times New Roman" w:cs="Times New Roman"/>
-        </w:rPr>
-        <w:t>Model 1 LSTM-Carrie</w:t>
-      </w:r>
-    </w:p>
-    <w:p>
-      <w:pPr>
-        <w:spacing w:line="276" w:lineRule="auto"/>
-        <w:rPr>
-          <w:rFonts w:ascii="Times New Roman" w:eastAsia="Times New Roman" w:hAnsi="Times New Roman" w:cs="Times New Roman"/>
-        </w:rPr>
-      </w:pPr>
-      <w:r>
-        <w:rPr>
-          <w:rFonts w:ascii="Times New Roman" w:eastAsia="Times New Roman" w:hAnsi="Times New Roman" w:cs="Times New Roman"/>
-        </w:rPr>
-        <w:t>Model 2 CNN-Alexis</w:t>
-      </w:r>
-    </w:p>
-    <w:p>
-      <w:pPr>
-        <w:spacing w:line="276" w:lineRule="auto"/>
-        <w:rPr>
-          <w:rFonts w:ascii="Times New Roman" w:eastAsia="Times New Roman" w:hAnsi="Times New Roman" w:cs="Times New Roman"/>
-        </w:rPr>
-      </w:pPr>
-      <w:r>
-        <w:rPr>
-          <w:rFonts w:ascii="Times New Roman" w:eastAsia="Times New Roman" w:hAnsi="Times New Roman" w:cs="Times New Roman"/>
-        </w:rPr>
-        <w:t>Hyperparameter tuning – all</w:t>
-      </w:r>
-    </w:p>
-    <w:p>
-      <w:pPr>
-        <w:spacing w:line="276" w:lineRule="auto"/>
-        <w:rPr>
-          <w:rFonts w:ascii="Times New Roman" w:eastAsia="Times New Roman" w:hAnsi="Times New Roman" w:cs="Times New Roman"/>
-        </w:rPr>
-      </w:pPr>
-      <w:r>
-        <w:rPr>
-          <w:rFonts w:ascii="Times New Roman" w:eastAsia="Times New Roman" w:hAnsi="Times New Roman" w:cs="Times New Roman"/>
-        </w:rPr>
-        <w:t>Evaluate Models - All</w:t>
-      </w:r>
-    </w:p>
-    <w:p>
-      <w:pPr>
-        <w:spacing w:line="276" w:lineRule="auto"/>
-        <w:rPr>
-          <w:rFonts w:ascii="Times New Roman" w:eastAsia="Times New Roman" w:hAnsi="Times New Roman" w:cs="Times New Roman"/>
-        </w:rPr>
-      </w:pPr>
-      <w:r>
-        <w:rPr>
-          <w:rFonts w:ascii="Times New Roman" w:eastAsia="Times New Roman" w:hAnsi="Times New Roman" w:cs="Times New Roman"/>
-        </w:rPr>
-        <w:t>Project Report Draft-Carrie</w:t>
-      </w:r>
-    </w:p>
-    <w:p>
-      <w:pPr>
-        <w:spacing w:line="276" w:lineRule="auto"/>
-        <w:rPr>
-          <w:rFonts w:ascii="Times New Roman" w:eastAsia="Times New Roman" w:hAnsi="Times New Roman" w:cs="Times New Roman"/>
-        </w:rPr>
-      </w:pPr>
-      <w:r>
-        <w:rPr>
-          <w:rFonts w:ascii="Times New Roman" w:eastAsia="Times New Roman" w:hAnsi="Times New Roman" w:cs="Times New Roman"/>
-        </w:rPr>
-        <w:t>Report Review - All</w:t>
-      </w:r>
-    </w:p>
-    <w:p>
-      <w:pPr>
-        <w:spacing w:line="276" w:lineRule="auto"/>
-        <w:rPr>
-          <w:rFonts w:ascii="Times New Roman" w:eastAsia="Times New Roman" w:hAnsi="Times New Roman" w:cs="Times New Roman"/>
-        </w:rPr>
-      </w:pPr>
-      <w:r>
-        <w:rPr>
-          <w:rFonts w:ascii="Times New Roman" w:eastAsia="Times New Roman" w:hAnsi="Times New Roman" w:cs="Times New Roman"/>
-        </w:rPr>
-        <w:t>Project Report Final – Alexis</w:t>
-      </w:r>
-    </w:p>
-    <w:p>
-      <w:pPr>
-        <w:spacing w:line="276" w:lineRule="auto"/>
-        <w:rPr>
-          <w:rFonts w:ascii="Times New Roman" w:eastAsia="Times New Roman" w:hAnsi="Times New Roman" w:cs="Times New Roman"/>
-        </w:rPr>
-      </w:pPr>
-      <w:r>
-        <w:rPr>
-          <w:rFonts w:ascii="Times New Roman" w:eastAsia="Times New Roman" w:hAnsi="Times New Roman" w:cs="Times New Roman"/>
-        </w:rPr>
-        <w:t>Notebook Structure – Markdown</w:t>
-      </w:r>
-    </w:p>
-    <w:p>
-      <w:pPr>
-        <w:spacing w:line="276" w:lineRule="auto"/>
-        <w:rPr>
-          <w:rFonts w:ascii="Times New Roman" w:eastAsia="Times New Roman" w:hAnsi="Times New Roman" w:cs="Times New Roman"/>
-        </w:rPr>
-      </w:pPr>
-      <w:r>
-        <w:rPr>
-          <w:rFonts w:ascii="Times New Roman" w:eastAsia="Times New Roman" w:hAnsi="Times New Roman" w:cs="Times New Roman"/>
-        </w:rPr>
-        <w:t>Project Submittal - Alexis</w:t>
-      </w:r>
     </w:p>
     <w:p>
       <w:pPr>
@@ -1843,6 +2291,7 @@
   <w:style w:type="character" w:default="1" w:styleId="DefaultParagraphFont">
     <w:name w:val="Default Paragraph Font"/>
     <w:uiPriority w:val="1"/>
+    <w:semiHidden/>
     <w:unhideWhenUsed/>
   </w:style>
   <w:style w:type="table" w:default="1" w:styleId="TableNormal">

</xml_diff>